<commit_message>
update checklist and finish my (AW) work for now
</commit_message>
<xml_diff>
--- a/MT Glossary and Bibliography Checklist.docx
+++ b/MT Glossary and Bibliography Checklist.docx
@@ -466,9 +466,27 @@
       <w:r>
         <w:rPr>
           <w:rFonts w:ascii="Cambria" w:hAnsi="Cambria"/>
-          <w:highlight w:val="yellow"/>
-        </w:rPr>
-        <w:t>To do.</w:t>
+          <w:highlight w:val="green"/>
+        </w:rPr>
+        <w:t xml:space="preserve">Done. </w:t>
+      </w:r>
+      <w:r>
+        <w:rPr>
+          <w:rFonts w:ascii="Cambria" w:hAnsi="Cambria"/>
+        </w:rPr>
+        <w:t>Review glossary bibliography,</w:t>
+      </w:r>
+      <w:r>
+        <w:rPr>
+          <w:rFonts w:ascii="Cambria" w:hAnsi="Cambria"/>
+        </w:rPr>
+        <w:t xml:space="preserve"> which is </w:t>
+      </w:r>
+      <w:r>
+        <w:rPr>
+          <w:rFonts w:ascii="Cambria" w:hAnsi="Cambria"/>
+        </w:rPr>
+        <w:t>shared with you as a googledoc and also in Github (Optional)</w:t>
       </w:r>
       <w:r>
         <w:rPr>
@@ -479,26 +497,65 @@
       <w:r>
         <w:rPr>
           <w:rFonts w:ascii="Cambria" w:hAnsi="Cambria"/>
-        </w:rPr>
-        <w:t>Review glossary bibliography,</w:t>
-      </w:r>
-      <w:r>
-        <w:rPr>
-          <w:rFonts w:ascii="Cambria" w:hAnsi="Cambria"/>
-        </w:rPr>
-        <w:t xml:space="preserve"> which is </w:t>
-      </w:r>
-      <w:r>
-        <w:rPr>
-          <w:rFonts w:ascii="Cambria" w:hAnsi="Cambria"/>
-        </w:rPr>
-        <w:t>shared with you as a googledoc and also in Github (Optional)</w:t>
-      </w:r>
-      <w:r>
-        <w:rPr>
-          <w:rFonts w:ascii="Cambria" w:hAnsi="Cambria"/>
-        </w:rPr>
-        <w:t xml:space="preserve"> </w:t>
+          <w:highlight w:val="green"/>
+        </w:rPr>
+        <w:t>Ack! It’s definitely not in my heart just now to review a 26-page bibliography in detail. In running my eye over the whole thing, I didn’t note anything amiss and bless you for putting all those links into Google docs. Two questions: Has Lizzie (or someone else – maybe you can bribe your father?!) reviewed this? Did you put this in Zotero by any chance? I ask about the latter because in working on my book, I did put everything into Zotero and found it was quite helpful in sorting the biblio data in various ways and I did find a lot of errors.</w:t>
+      </w:r>
+      <w:r>
+        <w:rPr>
+          <w:rFonts w:ascii="Cambria" w:hAnsi="Cambria"/>
+          <w:highlight w:val="green"/>
+        </w:rPr>
+        <w:t xml:space="preserve"> For adding links to the site (internal</w:t>
+      </w:r>
+      <w:r>
+        <w:rPr>
+          <w:rFonts w:ascii="Cambria" w:hAnsi="Cambria"/>
+          <w:highlight w:val="green"/>
+        </w:rPr>
+        <w:t xml:space="preserve"> to LO</w:t>
+      </w:r>
+      <w:r>
+        <w:rPr>
+          <w:rFonts w:ascii="Cambria" w:hAnsi="Cambria"/>
+          <w:highlight w:val="green"/>
+        </w:rPr>
+        <w:t xml:space="preserve"> and external</w:t>
+      </w:r>
+      <w:r>
+        <w:rPr>
+          <w:rFonts w:ascii="Cambria" w:hAnsi="Cambria"/>
+          <w:highlight w:val="green"/>
+        </w:rPr>
+        <w:t xml:space="preserve"> to other sites</w:t>
+      </w:r>
+      <w:r>
+        <w:rPr>
+          <w:rFonts w:ascii="Cambria" w:hAnsi="Cambria"/>
+          <w:highlight w:val="green"/>
+        </w:rPr>
+        <w:t xml:space="preserve">), see the new section of </w:t>
+      </w:r>
+      <w:r>
+        <w:rPr>
+          <w:rFonts w:ascii="Cambria" w:hAnsi="Cambria"/>
+          <w:highlight w:val="green"/>
+        </w:rPr>
+        <w:t>the Manual “</w:t>
+      </w:r>
+      <w:r>
+        <w:rPr>
+          <w:rFonts w:ascii="Cambria" w:hAnsi="Cambria"/>
+          <w:highlight w:val="green"/>
+        </w:rPr>
+        <w:t>Using Relative Links for Livingstone OnlinePages</w:t>
+      </w:r>
+      <w:r>
+        <w:rPr>
+          <w:rFonts w:ascii="Cambria" w:hAnsi="Cambria"/>
+          <w:highlight w:val="green"/>
+        </w:rPr>
+        <w:t>.”</w:t>
       </w:r>
     </w:p>
     <w:p>
@@ -642,13 +699,20 @@
           <w:rFonts w:ascii="Cambria" w:hAnsi="Cambria"/>
           <w:highlight w:val="yellow"/>
         </w:rPr>
-        <w:t>To do.</w:t>
+        <w:t>Justin t</w:t>
       </w:r>
       <w:r>
         <w:rPr>
           <w:rFonts w:ascii="Cambria" w:hAnsi="Cambria"/>
           <w:highlight w:val="yellow"/>
         </w:rPr>
+        <w:t>o do.</w:t>
+      </w:r>
+      <w:r>
+        <w:rPr>
+          <w:rFonts w:ascii="Cambria" w:hAnsi="Cambria"/>
+          <w:highlight w:val="yellow"/>
+        </w:rPr>
         <w:t xml:space="preserve"> </w:t>
       </w:r>
       <w:r>
@@ -693,7 +757,7 @@
           <w:rFonts w:ascii="Cambria" w:hAnsi="Cambria"/>
           <w:highlight w:val="yellow"/>
         </w:rPr>
-        <w:t xml:space="preserve">file ((I prefer a TXT file rather than Word, unless your file includes italics and other formatting, in which case use Word) </w:t>
+        <w:t xml:space="preserve">file (I prefer a TXT file rather than Word, unless your file includes italics and other formatting, in which case use Word) </w:t>
       </w:r>
       <w:r>
         <w:rPr>
@@ -721,7 +785,15 @@
           <w:rFonts w:ascii="Cambria" w:hAnsi="Cambria"/>
           <w:highlight w:val="yellow"/>
         </w:rPr>
-        <w:t xml:space="preserve">ing the categories on the following: </w:t>
+        <w:t xml:space="preserve">ing </w:t>
+      </w:r>
+      <w:r>
+        <w:rPr>
+          <w:rFonts w:ascii="Cambria" w:hAnsi="Cambria"/>
+          <w:highlight w:val="yellow"/>
+        </w:rPr>
+        <w:lastRenderedPageBreak/>
+        <w:t xml:space="preserve">the categories on the following: </w:t>
       </w:r>
       <w:hyperlink r:id="rId6" w:history="1">
         <w:r>
@@ -762,34 +834,61 @@
       <w:r>
         <w:rPr>
           <w:rFonts w:ascii="Cambria" w:hAnsi="Cambria"/>
-          <w:highlight w:val="yellow"/>
-        </w:rPr>
-        <w:t>To do.</w:t>
-      </w:r>
-      <w:r>
-        <w:rPr>
-          <w:rFonts w:ascii="Cambria" w:hAnsi="Cambria"/>
-          <w:highlight w:val="yellow"/>
+          <w:highlight w:val="green"/>
+        </w:rPr>
+        <w:t xml:space="preserve">Done. </w:t>
+      </w:r>
+      <w:r>
+        <w:rPr>
+          <w:rFonts w:ascii="Cambria" w:hAnsi="Cambria"/>
+        </w:rPr>
+        <w:t>Give me the go-ahead to integrate the glossary bibliography into the complete project bibliography</w:t>
+      </w:r>
+      <w:r>
+        <w:rPr>
+          <w:rFonts w:ascii="Cambria" w:hAnsi="Cambria"/>
+        </w:rPr>
+        <w:t xml:space="preserve"> as a word doc, in preparation for upload to the website</w:t>
+      </w:r>
+      <w:r>
+        <w:rPr>
+          <w:rFonts w:ascii="Cambria" w:hAnsi="Cambria"/>
+        </w:rPr>
+        <w:t xml:space="preserve"> (Essential)</w:t>
+      </w:r>
+      <w:r>
+        <w:rPr>
+          <w:rFonts w:ascii="Cambria" w:hAnsi="Cambria"/>
         </w:rPr>
         <w:t xml:space="preserve"> </w:t>
       </w:r>
       <w:r>
         <w:rPr>
           <w:rFonts w:ascii="Cambria" w:hAnsi="Cambria"/>
-        </w:rPr>
-        <w:t>Give me the go-ahead to integrate the glossary bibliography into the complete project bibliography</w:t>
-      </w:r>
-      <w:r>
-        <w:rPr>
-          <w:rFonts w:ascii="Cambria" w:hAnsi="Cambria"/>
-        </w:rPr>
-        <w:t xml:space="preserve"> as a word doc, in preparation for upload to the website</w:t>
-      </w:r>
-      <w:r>
-        <w:rPr>
-          <w:rFonts w:ascii="Cambria" w:hAnsi="Cambria"/>
-        </w:rPr>
-        <w:t xml:space="preserve"> (Essential)</w:t>
+          <w:highlight w:val="green"/>
+        </w:rPr>
+        <w:t>I believe this refers to #3 above? If so, then ye</w:t>
+      </w:r>
+      <w:r>
+        <w:rPr>
+          <w:rFonts w:ascii="Cambria" w:hAnsi="Cambria"/>
+          <w:highlight w:val="green"/>
+        </w:rPr>
+        <w:t>s</w:t>
+      </w:r>
+      <w:r>
+        <w:rPr>
+          <w:rFonts w:ascii="Cambria" w:hAnsi="Cambria"/>
+          <w:highlight w:val="green"/>
+        </w:rPr>
+        <w:t xml:space="preserve"> go for it! Also, when you’re done, just as a precaution I suggest you go to “source” view in the LO drupal form, select all the code, then copy it into a text file on your computer. This is just being extra cautious, but hey this is 26 pages of integration!</w:t>
+      </w:r>
+      <w:r>
+        <w:rPr>
+          <w:rFonts w:ascii="Cambria" w:hAnsi="Cambria"/>
+          <w:highlight w:val="green"/>
+        </w:rPr>
+        <w:t xml:space="preserve"> Presumably you’re not having a separate glossary bibliography. Is that right? I would think that the main one is enough as you can just point the glossary to that.</w:t>
       </w:r>
     </w:p>
     <w:p>
@@ -1040,20 +1139,60 @@
           <w:rFonts w:ascii="Cambria" w:hAnsi="Cambria"/>
           <w:highlight w:val="yellow"/>
         </w:rPr>
-        <w:t>To do.</w:t>
+        <w:t>To do</w:t>
       </w:r>
       <w:r>
         <w:rPr>
           <w:rFonts w:ascii="Cambria" w:hAnsi="Cambria"/>
           <w:highlight w:val="yellow"/>
         </w:rPr>
+        <w:t>: Justin</w:t>
+      </w:r>
+      <w:r>
+        <w:rPr>
+          <w:rFonts w:ascii="Cambria" w:hAnsi="Cambria"/>
+          <w:highlight w:val="yellow"/>
+        </w:rPr>
+        <w:t>.</w:t>
+      </w:r>
+      <w:r>
+        <w:rPr>
+          <w:rFonts w:ascii="Cambria" w:hAnsi="Cambria"/>
+          <w:highlight w:val="yellow"/>
+        </w:rPr>
         <w:t xml:space="preserve"> </w:t>
       </w:r>
       <w:r>
         <w:rPr>
           <w:rFonts w:ascii="Cambria" w:hAnsi="Cambria"/>
         </w:rPr>
-        <w:t xml:space="preserve">Put complete glossary </w:t>
+        <w:t>Put complete glossary</w:t>
+      </w:r>
+      <w:r>
+        <w:rPr>
+          <w:rFonts w:ascii="Cambria" w:hAnsi="Cambria"/>
+        </w:rPr>
+        <w:t xml:space="preserve"> </w:t>
+      </w:r>
+      <w:r>
+        <w:rPr>
+          <w:rFonts w:ascii="Cambria" w:hAnsi="Cambria"/>
+          <w:color w:val="FF0000"/>
+        </w:rPr>
+        <w:t>notes</w:t>
+      </w:r>
+      <w:r>
+        <w:rPr>
+          <w:rFonts w:ascii="Cambria" w:hAnsi="Cambria"/>
+          <w:color w:val="FF0000"/>
+        </w:rPr>
+        <w:t xml:space="preserve"> [? – please confirm this word, as I want to make sure this corresponds to #5 and #6 above]</w:t>
+      </w:r>
+      <w:r>
+        <w:rPr>
+          <w:rFonts w:ascii="Cambria" w:hAnsi="Cambria"/>
+        </w:rPr>
+        <w:t xml:space="preserve"> </w:t>
       </w:r>
       <w:r>
         <w:rPr>
@@ -1115,6 +1254,66 @@
         </w:rPr>
         <w:t>)</w:t>
       </w:r>
+      <w:r>
+        <w:rPr>
+          <w:rFonts w:ascii="Cambria" w:hAnsi="Cambria"/>
+        </w:rPr>
+        <w:t xml:space="preserve">. </w:t>
+      </w:r>
+      <w:r>
+        <w:rPr>
+          <w:rFonts w:ascii="Cambria" w:hAnsi="Cambria"/>
+          <w:highlight w:val="yellow"/>
+        </w:rPr>
+        <w:t>I believe this is linked to #5 and #6 above? If so, then the first step is for you to compile everything per my note above, then send to me, and I’ll help you with this.</w:t>
+      </w:r>
+      <w:r>
+        <w:rPr>
+          <w:rFonts w:ascii="Cambria" w:hAnsi="Cambria"/>
+          <w:highlight w:val="yellow"/>
+        </w:rPr>
+        <w:t xml:space="preserve"> </w:t>
+      </w:r>
+      <w:r>
+        <w:rPr>
+          <w:rFonts w:ascii="Cambria" w:hAnsi="Cambria"/>
+          <w:highlight w:val="yellow"/>
+        </w:rPr>
+        <w:t>I’ve gone ahead and created a minimal versi</w:t>
+      </w:r>
+      <w:r>
+        <w:rPr>
+          <w:rFonts w:ascii="Cambria" w:hAnsi="Cambria"/>
+          <w:highlight w:val="yellow"/>
+        </w:rPr>
+        <w:t xml:space="preserve">on of the section page for you: </w:t>
+      </w:r>
+      <w:hyperlink r:id="rId7" w:history="1">
+        <w:r>
+          <w:rPr>
+            <w:rStyle w:val="Hyperlink"/>
+            <w:rFonts w:ascii="Cambria" w:hAnsi="Cambria"/>
+            <w:highlight w:val="yellow"/>
+          </w:rPr>
+          <w:t>http://livingstoneonline.org/in-his-own-words/missionary-travels-manuscript/glossary-key-terms-in-the-missionary-travels-manuscript</w:t>
+        </w:r>
+      </w:hyperlink>
+      <w:r>
+        <w:rPr>
+          <w:rFonts w:ascii="Cambria" w:hAnsi="Cambria"/>
+          <w:highlight w:val="yellow"/>
+        </w:rPr>
+        <w:t xml:space="preserve"> It’s unpublished at present, and there’s nothing you need to at this point other than a quick review, but it’s now here when you need it.</w:t>
+      </w:r>
+      <w:r>
+        <w:rPr>
+          <w:rFonts w:ascii="Cambria" w:hAnsi="Cambria"/>
+          <w:highlight w:val="yellow"/>
+        </w:rPr>
+        <w:t xml:space="preserve"> Note that that title was slightly on the long side, so I replaced “Livingstone’s” with “the.” I know that this doesn’t’ 100% correspond with the other glossary now, but that’s OK with me!</w:t>
+      </w:r>
+      <w:bookmarkStart w:id="0" w:name="_GoBack"/>
+      <w:bookmarkEnd w:id="0"/>
     </w:p>
     <w:p>
       <w:pPr>
@@ -1146,13 +1345,20 @@
           <w:rFonts w:ascii="Cambria" w:hAnsi="Cambria"/>
           <w:highlight w:val="yellow"/>
         </w:rPr>
-        <w:t>To do.</w:t>
+        <w:t>To do</w:t>
       </w:r>
       <w:r>
         <w:rPr>
           <w:rFonts w:ascii="Cambria" w:hAnsi="Cambria"/>
           <w:highlight w:val="yellow"/>
         </w:rPr>
+        <w:t>: Justin</w:t>
+      </w:r>
+      <w:r>
+        <w:rPr>
+          <w:rFonts w:ascii="Cambria" w:hAnsi="Cambria"/>
+          <w:highlight w:val="yellow"/>
+        </w:rPr>
         <w:t xml:space="preserve"> </w:t>
       </w:r>
       <w:r>
@@ -1196,6 +1402,19 @@
           <w:rFonts w:ascii="Cambria" w:hAnsi="Cambria"/>
         </w:rPr>
         <w:t>)</w:t>
+      </w:r>
+      <w:r>
+        <w:rPr>
+          <w:rFonts w:ascii="Cambria" w:hAnsi="Cambria"/>
+        </w:rPr>
+        <w:t xml:space="preserve">. </w:t>
+      </w:r>
+      <w:r>
+        <w:rPr>
+          <w:rFonts w:ascii="Cambria" w:hAnsi="Cambria"/>
+          <w:highlight w:val="yellow"/>
+        </w:rPr>
+        <w:t>Go for it!</w:t>
       </w:r>
     </w:p>
     <w:p>
@@ -1228,13 +1447,20 @@
           <w:rFonts w:ascii="Cambria" w:hAnsi="Cambria"/>
           <w:highlight w:val="yellow"/>
         </w:rPr>
-        <w:t>To do.</w:t>
+        <w:t>To do</w:t>
       </w:r>
       <w:r>
         <w:rPr>
           <w:rFonts w:ascii="Cambria" w:hAnsi="Cambria"/>
           <w:highlight w:val="yellow"/>
         </w:rPr>
+        <w:t>: Kate and Justin.</w:t>
+      </w:r>
+      <w:r>
+        <w:rPr>
+          <w:rFonts w:ascii="Cambria" w:hAnsi="Cambria"/>
+          <w:highlight w:val="yellow"/>
+        </w:rPr>
         <w:t xml:space="preserve"> </w:t>
       </w:r>
       <w:r>
@@ -1296,6 +1522,7 @@
         <w:rPr>
           <w:rFonts w:ascii="Cambria" w:hAnsi="Cambria"/>
         </w:rPr>
+        <w:lastRenderedPageBreak/>
         <w:t>liv_000099_TEI.xml</w:t>
       </w:r>
     </w:p>
@@ -1406,14 +1633,19 @@
           <w:rFonts w:ascii="Cambria" w:hAnsi="Cambria"/>
         </w:rPr>
       </w:pPr>
-      <w:bookmarkStart w:id="0" w:name="_GoBack"/>
-      <w:bookmarkEnd w:id="0"/>
       <w:r>
         <w:rPr>
           <w:rFonts w:ascii="Cambria" w:hAnsi="Cambria"/>
           <w:highlight w:val="yellow"/>
         </w:rPr>
         <w:t>For now, I’ll be putting the latest versions of the files up this week. Then, when you add tooltips, etc. I can do it again.</w:t>
+      </w:r>
+      <w:r>
+        <w:rPr>
+          <w:rFonts w:ascii="Cambria" w:hAnsi="Cambria"/>
+          <w:highlight w:val="yellow"/>
+        </w:rPr>
+        <w:t xml:space="preserve"> So this is a task to be done later.</w:t>
       </w:r>
     </w:p>
     <w:p>

</xml_diff>